<commit_message>
VAOManager added and project compiles
</commit_message>
<xml_diff>
--- a/Day2Day/Day_02/Lesson Plan, day 2.docx
+++ b/Day2Day/Day_02/Lesson Plan, day 2.docx
@@ -1,6 +1,6 @@
 
 <file path=word/document.xml><?xml version="1.0" encoding="utf-8"?>
-<w:document xmlns:wpc="http://schemas.microsoft.com/office/word/2010/wordprocessingCanvas" xmlns:cx="http://schemas.microsoft.com/office/drawing/2014/chartex" xmlns:cx1="http://schemas.microsoft.com/office/drawing/2015/9/8/chartex" xmlns:mc="http://schemas.openxmlformats.org/markup-compatibility/2006" xmlns:o="urn:schemas-microsoft-com:office:office" xmlns:r="http://schemas.openxmlformats.org/officeDocument/2006/relationships" xmlns:m="http://schemas.openxmlformats.org/officeDocument/2006/math" xmlns:v="urn:schemas-microsoft-com:vml" xmlns:wp14="http://schemas.microsoft.com/office/word/2010/wordprocessingDrawing" xmlns:wp="http://schemas.openxmlformats.org/drawingml/2006/wordprocessingDrawing" xmlns:w10="urn:schemas-microsoft-com:office:word" xmlns:w="http://schemas.openxmlformats.org/wordprocessingml/2006/main" xmlns:w14="http://schemas.microsoft.com/office/word/2010/wordml" xmlns:w15="http://schemas.microsoft.com/office/word/2012/wordml" xmlns:w16se="http://schemas.microsoft.com/office/word/2015/wordml/symex" xmlns:wpg="http://schemas.microsoft.com/office/word/2010/wordprocessingGroup" xmlns:wpi="http://schemas.microsoft.com/office/word/2010/wordprocessingInk" xmlns:wne="http://schemas.microsoft.com/office/word/2006/wordml" xmlns:wps="http://schemas.microsoft.com/office/word/2010/wordprocessingShape" mc:Ignorable="w14 w15 w16se wp14">
+<w:document xmlns:wpc="http://schemas.microsoft.com/office/word/2010/wordprocessingCanvas" xmlns:cx="http://schemas.microsoft.com/office/drawing/2014/chartex" xmlns:cx1="http://schemas.microsoft.com/office/drawing/2015/9/8/chartex" xmlns:cx2="http://schemas.microsoft.com/office/drawing/2015/10/21/chartex" xmlns:cx3="http://schemas.microsoft.com/office/drawing/2016/5/9/chartex" xmlns:cx4="http://schemas.microsoft.com/office/drawing/2016/5/10/chartex" xmlns:cx5="http://schemas.microsoft.com/office/drawing/2016/5/11/chartex" xmlns:cx6="http://schemas.microsoft.com/office/drawing/2016/5/12/chartex" xmlns:cx7="http://schemas.microsoft.com/office/drawing/2016/5/13/chartex" xmlns:cx8="http://schemas.microsoft.com/office/drawing/2016/5/14/chartex" xmlns:mc="http://schemas.openxmlformats.org/markup-compatibility/2006" xmlns:aink="http://schemas.microsoft.com/office/drawing/2016/ink" xmlns:am3d="http://schemas.microsoft.com/office/drawing/2017/model3d" xmlns:o="urn:schemas-microsoft-com:office:office" xmlns:r="http://schemas.openxmlformats.org/officeDocument/2006/relationships" xmlns:m="http://schemas.openxmlformats.org/officeDocument/2006/math" xmlns:v="urn:schemas-microsoft-com:vml" xmlns:wp14="http://schemas.microsoft.com/office/word/2010/wordprocessingDrawing" xmlns:wp="http://schemas.openxmlformats.org/drawingml/2006/wordprocessingDrawing" xmlns:w10="urn:schemas-microsoft-com:office:word" xmlns:w="http://schemas.openxmlformats.org/wordprocessingml/2006/main" xmlns:w14="http://schemas.microsoft.com/office/word/2010/wordml" xmlns:w15="http://schemas.microsoft.com/office/word/2012/wordml" xmlns:w16cex="http://schemas.microsoft.com/office/word/2018/wordml/cex" xmlns:w16cid="http://schemas.microsoft.com/office/word/2016/wordml/cid" xmlns:w16="http://schemas.microsoft.com/office/word/2018/wordml" xmlns:w16sdtdh="http://schemas.microsoft.com/office/word/2020/wordml/sdtdatahash" xmlns:w16se="http://schemas.microsoft.com/office/word/2015/wordml/symex" xmlns:wpg="http://schemas.microsoft.com/office/word/2010/wordprocessingGroup" xmlns:wpi="http://schemas.microsoft.com/office/word/2010/wordprocessingInk" xmlns:wne="http://schemas.microsoft.com/office/word/2006/wordml" xmlns:wps="http://schemas.microsoft.com/office/word/2010/wordprocessingShape" mc:Ignorable="w14 w15 w16se w16cid w16 w16cex w16sdtdh wp14">
   <w:body>
     <w:p>
       <w:pPr>
@@ -75,8 +75,138 @@
           <w:sz w:val="24"/>
           <w:szCs w:val="28"/>
         </w:rPr>
-        <w:t xml:space="preserve">Super basic </w:t>
-      </w:r>
+        <w:t>Super basic shader manager thing (getting it into your code)</w:t>
+      </w:r>
+    </w:p>
+    <w:p>
+      <w:pPr>
+        <w:pStyle w:val="ListParagraph"/>
+        <w:numPr>
+          <w:ilvl w:val="0"/>
+          <w:numId w:val="4"/>
+        </w:numPr>
+        <w:spacing w:after="0" w:line="240" w:lineRule="auto"/>
+        <w:rPr>
+          <w:rFonts w:ascii="Courier New" w:hAnsi="Courier New" w:cs="Courier New"/>
+          <w:sz w:val="24"/>
+          <w:szCs w:val="28"/>
+        </w:rPr>
+      </w:pPr>
+      <w:r>
+        <w:rPr>
+          <w:rFonts w:ascii="Courier New" w:hAnsi="Courier New" w:cs="Courier New"/>
+          <w:sz w:val="24"/>
+          <w:szCs w:val="28"/>
+        </w:rPr>
+        <w:t>Updating the shader to version 420</w:t>
+      </w:r>
+    </w:p>
+    <w:p>
+      <w:pPr>
+        <w:pStyle w:val="ListParagraph"/>
+        <w:numPr>
+          <w:ilvl w:val="1"/>
+          <w:numId w:val="4"/>
+        </w:numPr>
+        <w:spacing w:after="0" w:line="240" w:lineRule="auto"/>
+        <w:rPr>
+          <w:rFonts w:ascii="Courier New" w:hAnsi="Courier New" w:cs="Courier New"/>
+          <w:sz w:val="24"/>
+          <w:szCs w:val="28"/>
+        </w:rPr>
+      </w:pPr>
+      <w:r>
+        <w:rPr>
+          <w:rFonts w:ascii="Courier New" w:hAnsi="Courier New" w:cs="Courier New"/>
+          <w:sz w:val="24"/>
+          <w:szCs w:val="28"/>
+        </w:rPr>
+        <w:t>#version 420</w:t>
+      </w:r>
+    </w:p>
+    <w:p>
+      <w:pPr>
+        <w:pStyle w:val="ListParagraph"/>
+        <w:numPr>
+          <w:ilvl w:val="1"/>
+          <w:numId w:val="4"/>
+        </w:numPr>
+        <w:spacing w:after="0" w:line="240" w:lineRule="auto"/>
+        <w:rPr>
+          <w:rFonts w:ascii="Courier New" w:hAnsi="Courier New" w:cs="Courier New"/>
+          <w:sz w:val="24"/>
+          <w:szCs w:val="28"/>
+        </w:rPr>
+      </w:pPr>
+      <w:r>
+        <w:rPr>
+          <w:rFonts w:ascii="Courier New" w:hAnsi="Courier New" w:cs="Courier New"/>
+          <w:sz w:val="24"/>
+          <w:szCs w:val="28"/>
+        </w:rPr>
+        <w:t>“varying” to “in” or “out”</w:t>
+      </w:r>
+    </w:p>
+    <w:p>
+      <w:pPr>
+        <w:pStyle w:val="ListParagraph"/>
+        <w:numPr>
+          <w:ilvl w:val="0"/>
+          <w:numId w:val="4"/>
+        </w:numPr>
+        <w:spacing w:after="0" w:line="240" w:lineRule="auto"/>
+        <w:rPr>
+          <w:rFonts w:ascii="Courier New" w:hAnsi="Courier New" w:cs="Courier New"/>
+          <w:sz w:val="24"/>
+          <w:szCs w:val="28"/>
+        </w:rPr>
+      </w:pPr>
+      <w:r>
+        <w:rPr>
+          <w:rFonts w:ascii="Courier New" w:hAnsi="Courier New" w:cs="Courier New"/>
+          <w:sz w:val="24"/>
+          <w:szCs w:val="28"/>
+        </w:rPr>
+        <w:t>Separating the “model”, “view”, and “projection” matrix values</w:t>
+      </w:r>
+    </w:p>
+    <w:p>
+      <w:pPr>
+        <w:pStyle w:val="ListParagraph"/>
+        <w:numPr>
+          <w:ilvl w:val="1"/>
+          <w:numId w:val="4"/>
+        </w:numPr>
+        <w:spacing w:after="0" w:line="240" w:lineRule="auto"/>
+        <w:rPr>
+          <w:rFonts w:ascii="Courier New" w:hAnsi="Courier New" w:cs="Courier New"/>
+          <w:sz w:val="24"/>
+          <w:szCs w:val="28"/>
+        </w:rPr>
+      </w:pPr>
+      <w:r>
+        <w:rPr>
+          <w:rFonts w:ascii="Courier New" w:hAnsi="Courier New" w:cs="Courier New"/>
+          <w:sz w:val="24"/>
+          <w:szCs w:val="28"/>
+        </w:rPr>
+        <w:t>In – all three</w:t>
+      </w:r>
+    </w:p>
+    <w:p>
+      <w:pPr>
+        <w:pStyle w:val="ListParagraph"/>
+        <w:numPr>
+          <w:ilvl w:val="0"/>
+          <w:numId w:val="4"/>
+        </w:numPr>
+        <w:spacing w:after="0" w:line="240" w:lineRule="auto"/>
+        <w:rPr>
+          <w:rFonts w:ascii="Courier New" w:hAnsi="Courier New" w:cs="Courier New"/>
+          <w:sz w:val="24"/>
+          <w:szCs w:val="28"/>
+        </w:rPr>
+      </w:pPr>
       <w:proofErr w:type="spellStart"/>
       <w:r>
         <w:rPr>
@@ -84,16 +214,31 @@
           <w:sz w:val="24"/>
           <w:szCs w:val="28"/>
         </w:rPr>
-        <w:t>shader</w:t>
+        <w:t>Meshlab</w:t>
       </w:r>
       <w:proofErr w:type="spellEnd"/>
-      <w:r>
-        <w:rPr>
-          <w:rFonts w:ascii="Courier New" w:hAnsi="Courier New" w:cs="Courier New"/>
-          <w:sz w:val="24"/>
-          <w:szCs w:val="28"/>
-        </w:rPr>
-        <w:t xml:space="preserve"> manager thing (getting it into your code)</w:t>
+    </w:p>
+    <w:p>
+      <w:pPr>
+        <w:pStyle w:val="ListParagraph"/>
+        <w:numPr>
+          <w:ilvl w:val="1"/>
+          <w:numId w:val="4"/>
+        </w:numPr>
+        <w:spacing w:after="0" w:line="240" w:lineRule="auto"/>
+        <w:rPr>
+          <w:rFonts w:ascii="Courier New" w:hAnsi="Courier New" w:cs="Courier New"/>
+          <w:sz w:val="24"/>
+          <w:szCs w:val="28"/>
+        </w:rPr>
+      </w:pPr>
+      <w:r>
+        <w:rPr>
+          <w:rFonts w:ascii="Courier New" w:hAnsi="Courier New" w:cs="Courier New"/>
+          <w:sz w:val="24"/>
+          <w:szCs w:val="28"/>
+        </w:rPr>
+        <w:t>PLY and OBJ files</w:t>
       </w:r>
     </w:p>
     <w:p>
@@ -116,7 +261,168 @@
           <w:sz w:val="24"/>
           <w:szCs w:val="28"/>
         </w:rPr>
-        <w:t xml:space="preserve">Updating the </w:t>
+        <w:t>Add z value:</w:t>
+      </w:r>
+    </w:p>
+    <w:p>
+      <w:pPr>
+        <w:pStyle w:val="ListParagraph"/>
+        <w:numPr>
+          <w:ilvl w:val="1"/>
+          <w:numId w:val="4"/>
+        </w:numPr>
+        <w:spacing w:after="0" w:line="240" w:lineRule="auto"/>
+        <w:rPr>
+          <w:rFonts w:ascii="Courier New" w:hAnsi="Courier New" w:cs="Courier New"/>
+          <w:sz w:val="24"/>
+          <w:szCs w:val="28"/>
+        </w:rPr>
+      </w:pPr>
+      <w:r>
+        <w:rPr>
+          <w:rFonts w:ascii="Courier New" w:hAnsi="Courier New" w:cs="Courier New"/>
+          <w:sz w:val="24"/>
+          <w:szCs w:val="28"/>
+        </w:rPr>
+        <w:t>To struct</w:t>
+      </w:r>
+    </w:p>
+    <w:p>
+      <w:pPr>
+        <w:pStyle w:val="ListParagraph"/>
+        <w:numPr>
+          <w:ilvl w:val="1"/>
+          <w:numId w:val="4"/>
+        </w:numPr>
+        <w:spacing w:after="0" w:line="240" w:lineRule="auto"/>
+        <w:rPr>
+          <w:rFonts w:ascii="Courier New" w:hAnsi="Courier New" w:cs="Courier New"/>
+          <w:sz w:val="24"/>
+          <w:szCs w:val="28"/>
+        </w:rPr>
+      </w:pPr>
+      <w:r>
+        <w:rPr>
+          <w:rFonts w:ascii="Courier New" w:hAnsi="Courier New" w:cs="Courier New"/>
+          <w:sz w:val="24"/>
+          <w:szCs w:val="28"/>
+        </w:rPr>
+        <w:t>To shader</w:t>
+      </w:r>
+    </w:p>
+    <w:p>
+      <w:pPr>
+        <w:pStyle w:val="ListParagraph"/>
+        <w:numPr>
+          <w:ilvl w:val="1"/>
+          <w:numId w:val="4"/>
+        </w:numPr>
+        <w:spacing w:after="0" w:line="240" w:lineRule="auto"/>
+        <w:rPr>
+          <w:rFonts w:ascii="Courier New" w:hAnsi="Courier New" w:cs="Courier New"/>
+          <w:sz w:val="24"/>
+          <w:szCs w:val="28"/>
+        </w:rPr>
+      </w:pPr>
+      <w:r>
+        <w:rPr>
+          <w:rFonts w:ascii="Courier New" w:hAnsi="Courier New" w:cs="Courier New"/>
+          <w:sz w:val="24"/>
+          <w:szCs w:val="28"/>
+        </w:rPr>
+        <w:t>To vertex layout</w:t>
+      </w:r>
+    </w:p>
+    <w:p>
+      <w:pPr>
+        <w:pStyle w:val="ListParagraph"/>
+        <w:numPr>
+          <w:ilvl w:val="0"/>
+          <w:numId w:val="4"/>
+        </w:numPr>
+        <w:spacing w:after="0" w:line="240" w:lineRule="auto"/>
+        <w:rPr>
+          <w:rFonts w:ascii="Courier New" w:hAnsi="Courier New" w:cs="Courier New"/>
+          <w:sz w:val="24"/>
+          <w:szCs w:val="28"/>
+        </w:rPr>
+      </w:pPr>
+      <w:r>
+        <w:rPr>
+          <w:rFonts w:ascii="Courier New" w:hAnsi="Courier New" w:cs="Courier New"/>
+          <w:sz w:val="24"/>
+          <w:szCs w:val="28"/>
+        </w:rPr>
+        <w:t xml:space="preserve">Changing the array of vertices </w:t>
+      </w:r>
+    </w:p>
+    <w:p>
+      <w:pPr>
+        <w:pStyle w:val="ListParagraph"/>
+        <w:numPr>
+          <w:ilvl w:val="1"/>
+          <w:numId w:val="4"/>
+        </w:numPr>
+        <w:spacing w:after="0" w:line="240" w:lineRule="auto"/>
+        <w:rPr>
+          <w:rFonts w:ascii="Courier New" w:hAnsi="Courier New" w:cs="Courier New"/>
+          <w:sz w:val="24"/>
+          <w:szCs w:val="28"/>
+        </w:rPr>
+      </w:pPr>
+      <w:r>
+        <w:rPr>
+          <w:rFonts w:ascii="Courier New" w:hAnsi="Courier New" w:cs="Courier New"/>
+          <w:sz w:val="24"/>
+          <w:szCs w:val="28"/>
+        </w:rPr>
+        <w:t>C-style array and allocation</w:t>
+      </w:r>
+    </w:p>
+    <w:p>
+      <w:pPr>
+        <w:pStyle w:val="ListParagraph"/>
+        <w:numPr>
+          <w:ilvl w:val="1"/>
+          <w:numId w:val="4"/>
+        </w:numPr>
+        <w:spacing w:after="0" w:line="240" w:lineRule="auto"/>
+        <w:rPr>
+          <w:rFonts w:ascii="Courier New" w:hAnsi="Courier New" w:cs="Courier New"/>
+          <w:sz w:val="24"/>
+          <w:szCs w:val="28"/>
+        </w:rPr>
+      </w:pPr>
+      <w:r>
+        <w:rPr>
+          <w:rFonts w:ascii="Courier New" w:hAnsi="Courier New" w:cs="Courier New"/>
+          <w:sz w:val="24"/>
+          <w:szCs w:val="28"/>
+        </w:rPr>
+        <w:t>Delete [] (memory leak issue)</w:t>
+      </w:r>
+    </w:p>
+    <w:p>
+      <w:pPr>
+        <w:pStyle w:val="ListParagraph"/>
+        <w:numPr>
+          <w:ilvl w:val="1"/>
+          <w:numId w:val="4"/>
+        </w:numPr>
+        <w:spacing w:after="0" w:line="240" w:lineRule="auto"/>
+        <w:rPr>
+          <w:rFonts w:ascii="Courier New" w:hAnsi="Courier New" w:cs="Courier New"/>
+          <w:sz w:val="24"/>
+          <w:szCs w:val="28"/>
+        </w:rPr>
+      </w:pPr>
+      <w:r>
+        <w:rPr>
+          <w:rFonts w:ascii="Courier New" w:hAnsi="Courier New" w:cs="Courier New"/>
+          <w:sz w:val="24"/>
+          <w:szCs w:val="28"/>
+        </w:rPr>
+        <w:t xml:space="preserve">Can’t use </w:t>
       </w:r>
       <w:proofErr w:type="spellStart"/>
       <w:r>
@@ -125,7 +431,7 @@
           <w:sz w:val="24"/>
           <w:szCs w:val="28"/>
         </w:rPr>
-        <w:t>shader</w:t>
+        <w:t>sizeof</w:t>
       </w:r>
       <w:proofErr w:type="spellEnd"/>
       <w:r>
@@ -134,7 +440,38 @@
           <w:sz w:val="24"/>
           <w:szCs w:val="28"/>
         </w:rPr>
-        <w:t xml:space="preserve"> to version 420</w:t>
+        <w:t>() with arrays, really</w:t>
+      </w:r>
+      <w:r>
+        <w:rPr>
+          <w:rFonts w:ascii="Courier New" w:hAnsi="Courier New" w:cs="Courier New"/>
+          <w:sz w:val="24"/>
+          <w:szCs w:val="28"/>
+        </w:rPr>
+        <w:br/>
+      </w:r>
+    </w:p>
+    <w:p>
+      <w:pPr>
+        <w:pStyle w:val="ListParagraph"/>
+        <w:numPr>
+          <w:ilvl w:val="0"/>
+          <w:numId w:val="4"/>
+        </w:numPr>
+        <w:spacing w:after="0" w:line="240" w:lineRule="auto"/>
+        <w:rPr>
+          <w:rFonts w:ascii="Courier New" w:hAnsi="Courier New" w:cs="Courier New"/>
+          <w:sz w:val="24"/>
+          <w:szCs w:val="28"/>
+        </w:rPr>
+      </w:pPr>
+      <w:r>
+        <w:rPr>
+          <w:rFonts w:ascii="Courier New" w:hAnsi="Courier New" w:cs="Courier New"/>
+          <w:sz w:val="24"/>
+          <w:szCs w:val="28"/>
+        </w:rPr>
+        <w:t>Matrix transformations:</w:t>
       </w:r>
     </w:p>
     <w:p>
@@ -157,7 +494,7 @@
           <w:sz w:val="24"/>
           <w:szCs w:val="28"/>
         </w:rPr>
-        <w:t>#version 420</w:t>
+        <w:t>Brief overview of this</w:t>
       </w:r>
     </w:p>
     <w:p>
@@ -180,7 +517,84 @@
           <w:sz w:val="24"/>
           <w:szCs w:val="28"/>
         </w:rPr>
-        <w:t>“varying” to “in” or “out”</w:t>
+        <w:t>Note the order:</w:t>
+      </w:r>
+    </w:p>
+    <w:p>
+      <w:pPr>
+        <w:pStyle w:val="ListParagraph"/>
+        <w:numPr>
+          <w:ilvl w:val="2"/>
+          <w:numId w:val="4"/>
+        </w:numPr>
+        <w:spacing w:after="0" w:line="240" w:lineRule="auto"/>
+        <w:rPr>
+          <w:rFonts w:ascii="Courier New" w:hAnsi="Courier New" w:cs="Courier New"/>
+          <w:sz w:val="24"/>
+          <w:szCs w:val="28"/>
+        </w:rPr>
+      </w:pPr>
+      <w:r>
+        <w:rPr>
+          <w:rFonts w:ascii="Courier New" w:hAnsi="Courier New" w:cs="Courier New"/>
+          <w:sz w:val="24"/>
+          <w:szCs w:val="28"/>
+        </w:rPr>
+        <w:t>Translation (applied last)</w:t>
+      </w:r>
+    </w:p>
+    <w:p>
+      <w:pPr>
+        <w:pStyle w:val="ListParagraph"/>
+        <w:numPr>
+          <w:ilvl w:val="2"/>
+          <w:numId w:val="4"/>
+        </w:numPr>
+        <w:spacing w:after="0" w:line="240" w:lineRule="auto"/>
+        <w:rPr>
+          <w:rFonts w:ascii="Courier New" w:hAnsi="Courier New" w:cs="Courier New"/>
+          <w:sz w:val="24"/>
+          <w:szCs w:val="28"/>
+        </w:rPr>
+      </w:pPr>
+      <w:r>
+        <w:rPr>
+          <w:rFonts w:ascii="Courier New" w:hAnsi="Courier New" w:cs="Courier New"/>
+          <w:sz w:val="24"/>
+          <w:szCs w:val="28"/>
+        </w:rPr>
+        <w:t>Rotation</w:t>
+      </w:r>
+    </w:p>
+    <w:p>
+      <w:pPr>
+        <w:pStyle w:val="ListParagraph"/>
+        <w:numPr>
+          <w:ilvl w:val="2"/>
+          <w:numId w:val="4"/>
+        </w:numPr>
+        <w:spacing w:after="0" w:line="240" w:lineRule="auto"/>
+        <w:rPr>
+          <w:rFonts w:ascii="Courier New" w:hAnsi="Courier New" w:cs="Courier New"/>
+          <w:sz w:val="24"/>
+          <w:szCs w:val="28"/>
+        </w:rPr>
+      </w:pPr>
+      <w:r>
+        <w:rPr>
+          <w:rFonts w:ascii="Courier New" w:hAnsi="Courier New" w:cs="Courier New"/>
+          <w:sz w:val="24"/>
+          <w:szCs w:val="28"/>
+        </w:rPr>
+        <w:t>Scale (applied first)</w:t>
+      </w:r>
+      <w:r>
+        <w:rPr>
+          <w:rFonts w:ascii="Courier New" w:hAnsi="Courier New" w:cs="Courier New"/>
+          <w:sz w:val="24"/>
+          <w:szCs w:val="28"/>
+        </w:rPr>
+        <w:br/>
       </w:r>
     </w:p>
     <w:p>
@@ -203,476 +617,6 @@
           <w:sz w:val="24"/>
           <w:szCs w:val="28"/>
         </w:rPr>
-        <w:t>Separating the “model”, “view”, and “projection” matrix values</w:t>
-      </w:r>
-    </w:p>
-    <w:p>
-      <w:pPr>
-        <w:pStyle w:val="ListParagraph"/>
-        <w:numPr>
-          <w:ilvl w:val="1"/>
-          <w:numId w:val="4"/>
-        </w:numPr>
-        <w:spacing w:after="0" w:line="240" w:lineRule="auto"/>
-        <w:rPr>
-          <w:rFonts w:ascii="Courier New" w:hAnsi="Courier New" w:cs="Courier New"/>
-          <w:sz w:val="24"/>
-          <w:szCs w:val="28"/>
-        </w:rPr>
-      </w:pPr>
-      <w:r>
-        <w:rPr>
-          <w:rFonts w:ascii="Courier New" w:hAnsi="Courier New" w:cs="Courier New"/>
-          <w:sz w:val="24"/>
-          <w:szCs w:val="28"/>
-        </w:rPr>
-        <w:t>In – all three</w:t>
-      </w:r>
-    </w:p>
-    <w:p>
-      <w:pPr>
-        <w:pStyle w:val="ListParagraph"/>
-        <w:numPr>
-          <w:ilvl w:val="0"/>
-          <w:numId w:val="4"/>
-        </w:numPr>
-        <w:spacing w:after="0" w:line="240" w:lineRule="auto"/>
-        <w:rPr>
-          <w:rFonts w:ascii="Courier New" w:hAnsi="Courier New" w:cs="Courier New"/>
-          <w:sz w:val="24"/>
-          <w:szCs w:val="28"/>
-        </w:rPr>
-      </w:pPr>
-      <w:proofErr w:type="spellStart"/>
-      <w:r>
-        <w:rPr>
-          <w:rFonts w:ascii="Courier New" w:hAnsi="Courier New" w:cs="Courier New"/>
-          <w:sz w:val="24"/>
-          <w:szCs w:val="28"/>
-        </w:rPr>
-        <w:t>Meshlab</w:t>
-      </w:r>
-      <w:proofErr w:type="spellEnd"/>
-    </w:p>
-    <w:p>
-      <w:pPr>
-        <w:pStyle w:val="ListParagraph"/>
-        <w:numPr>
-          <w:ilvl w:val="1"/>
-          <w:numId w:val="4"/>
-        </w:numPr>
-        <w:spacing w:after="0" w:line="240" w:lineRule="auto"/>
-        <w:rPr>
-          <w:rFonts w:ascii="Courier New" w:hAnsi="Courier New" w:cs="Courier New"/>
-          <w:sz w:val="24"/>
-          <w:szCs w:val="28"/>
-        </w:rPr>
-      </w:pPr>
-      <w:r>
-        <w:rPr>
-          <w:rFonts w:ascii="Courier New" w:hAnsi="Courier New" w:cs="Courier New"/>
-          <w:sz w:val="24"/>
-          <w:szCs w:val="28"/>
-        </w:rPr>
-        <w:t>PLY and OBJ files</w:t>
-      </w:r>
-    </w:p>
-    <w:p>
-      <w:pPr>
-        <w:pStyle w:val="ListParagraph"/>
-        <w:numPr>
-          <w:ilvl w:val="0"/>
-          <w:numId w:val="4"/>
-        </w:numPr>
-        <w:spacing w:after="0" w:line="240" w:lineRule="auto"/>
-        <w:rPr>
-          <w:rFonts w:ascii="Courier New" w:hAnsi="Courier New" w:cs="Courier New"/>
-          <w:sz w:val="24"/>
-          <w:szCs w:val="28"/>
-        </w:rPr>
-      </w:pPr>
-      <w:r>
-        <w:rPr>
-          <w:rFonts w:ascii="Courier New" w:hAnsi="Courier New" w:cs="Courier New"/>
-          <w:sz w:val="24"/>
-          <w:szCs w:val="28"/>
-        </w:rPr>
-        <w:t>Add z value:</w:t>
-      </w:r>
-    </w:p>
-    <w:p>
-      <w:pPr>
-        <w:pStyle w:val="ListParagraph"/>
-        <w:numPr>
-          <w:ilvl w:val="1"/>
-          <w:numId w:val="4"/>
-        </w:numPr>
-        <w:spacing w:after="0" w:line="240" w:lineRule="auto"/>
-        <w:rPr>
-          <w:rFonts w:ascii="Courier New" w:hAnsi="Courier New" w:cs="Courier New"/>
-          <w:sz w:val="24"/>
-          <w:szCs w:val="28"/>
-        </w:rPr>
-      </w:pPr>
-      <w:r>
-        <w:rPr>
-          <w:rFonts w:ascii="Courier New" w:hAnsi="Courier New" w:cs="Courier New"/>
-          <w:sz w:val="24"/>
-          <w:szCs w:val="28"/>
-        </w:rPr>
-        <w:t xml:space="preserve">To </w:t>
-      </w:r>
-      <w:proofErr w:type="spellStart"/>
-      <w:r>
-        <w:rPr>
-          <w:rFonts w:ascii="Courier New" w:hAnsi="Courier New" w:cs="Courier New"/>
-          <w:sz w:val="24"/>
-          <w:szCs w:val="28"/>
-        </w:rPr>
-        <w:t>struct</w:t>
-      </w:r>
-      <w:proofErr w:type="spellEnd"/>
-    </w:p>
-    <w:p>
-      <w:pPr>
-        <w:pStyle w:val="ListParagraph"/>
-        <w:numPr>
-          <w:ilvl w:val="1"/>
-          <w:numId w:val="4"/>
-        </w:numPr>
-        <w:spacing w:after="0" w:line="240" w:lineRule="auto"/>
-        <w:rPr>
-          <w:rFonts w:ascii="Courier New" w:hAnsi="Courier New" w:cs="Courier New"/>
-          <w:sz w:val="24"/>
-          <w:szCs w:val="28"/>
-        </w:rPr>
-      </w:pPr>
-      <w:r>
-        <w:rPr>
-          <w:rFonts w:ascii="Courier New" w:hAnsi="Courier New" w:cs="Courier New"/>
-          <w:sz w:val="24"/>
-          <w:szCs w:val="28"/>
-        </w:rPr>
-        <w:t xml:space="preserve">To </w:t>
-      </w:r>
-      <w:proofErr w:type="spellStart"/>
-      <w:r>
-        <w:rPr>
-          <w:rFonts w:ascii="Courier New" w:hAnsi="Courier New" w:cs="Courier New"/>
-          <w:sz w:val="24"/>
-          <w:szCs w:val="28"/>
-        </w:rPr>
-        <w:t>shader</w:t>
-      </w:r>
-      <w:proofErr w:type="spellEnd"/>
-    </w:p>
-    <w:p>
-      <w:pPr>
-        <w:pStyle w:val="ListParagraph"/>
-        <w:numPr>
-          <w:ilvl w:val="1"/>
-          <w:numId w:val="4"/>
-        </w:numPr>
-        <w:spacing w:after="0" w:line="240" w:lineRule="auto"/>
-        <w:rPr>
-          <w:rFonts w:ascii="Courier New" w:hAnsi="Courier New" w:cs="Courier New"/>
-          <w:sz w:val="24"/>
-          <w:szCs w:val="28"/>
-        </w:rPr>
-      </w:pPr>
-      <w:r>
-        <w:rPr>
-          <w:rFonts w:ascii="Courier New" w:hAnsi="Courier New" w:cs="Courier New"/>
-          <w:sz w:val="24"/>
-          <w:szCs w:val="28"/>
-        </w:rPr>
-        <w:t>To vertex layout</w:t>
-      </w:r>
-    </w:p>
-    <w:p>
-      <w:pPr>
-        <w:pStyle w:val="ListParagraph"/>
-        <w:numPr>
-          <w:ilvl w:val="0"/>
-          <w:numId w:val="4"/>
-        </w:numPr>
-        <w:spacing w:after="0" w:line="240" w:lineRule="auto"/>
-        <w:rPr>
-          <w:rFonts w:ascii="Courier New" w:hAnsi="Courier New" w:cs="Courier New"/>
-          <w:sz w:val="24"/>
-          <w:szCs w:val="28"/>
-        </w:rPr>
-      </w:pPr>
-      <w:r>
-        <w:rPr>
-          <w:rFonts w:ascii="Courier New" w:hAnsi="Courier New" w:cs="Courier New"/>
-          <w:sz w:val="24"/>
-          <w:szCs w:val="28"/>
-        </w:rPr>
-        <w:t xml:space="preserve">Changing the array of vertices </w:t>
-      </w:r>
-    </w:p>
-    <w:p>
-      <w:pPr>
-        <w:pStyle w:val="ListParagraph"/>
-        <w:numPr>
-          <w:ilvl w:val="1"/>
-          <w:numId w:val="4"/>
-        </w:numPr>
-        <w:spacing w:after="0" w:line="240" w:lineRule="auto"/>
-        <w:rPr>
-          <w:rFonts w:ascii="Courier New" w:hAnsi="Courier New" w:cs="Courier New"/>
-          <w:sz w:val="24"/>
-          <w:szCs w:val="28"/>
-        </w:rPr>
-      </w:pPr>
-      <w:r>
-        <w:rPr>
-          <w:rFonts w:ascii="Courier New" w:hAnsi="Courier New" w:cs="Courier New"/>
-          <w:sz w:val="24"/>
-          <w:szCs w:val="28"/>
-        </w:rPr>
-        <w:t>C-style array and allocation</w:t>
-      </w:r>
-    </w:p>
-    <w:p>
-      <w:pPr>
-        <w:pStyle w:val="ListParagraph"/>
-        <w:numPr>
-          <w:ilvl w:val="1"/>
-          <w:numId w:val="4"/>
-        </w:numPr>
-        <w:spacing w:after="0" w:line="240" w:lineRule="auto"/>
-        <w:rPr>
-          <w:rFonts w:ascii="Courier New" w:hAnsi="Courier New" w:cs="Courier New"/>
-          <w:sz w:val="24"/>
-          <w:szCs w:val="28"/>
-        </w:rPr>
-      </w:pPr>
-      <w:r>
-        <w:rPr>
-          <w:rFonts w:ascii="Courier New" w:hAnsi="Courier New" w:cs="Courier New"/>
-          <w:sz w:val="24"/>
-          <w:szCs w:val="28"/>
-        </w:rPr>
-        <w:t>Delete [] (memory leak issue)</w:t>
-      </w:r>
-    </w:p>
-    <w:p>
-      <w:pPr>
-        <w:pStyle w:val="ListParagraph"/>
-        <w:numPr>
-          <w:ilvl w:val="1"/>
-          <w:numId w:val="4"/>
-        </w:numPr>
-        <w:spacing w:after="0" w:line="240" w:lineRule="auto"/>
-        <w:rPr>
-          <w:rFonts w:ascii="Courier New" w:hAnsi="Courier New" w:cs="Courier New"/>
-          <w:sz w:val="24"/>
-          <w:szCs w:val="28"/>
-        </w:rPr>
-      </w:pPr>
-      <w:r>
-        <w:rPr>
-          <w:rFonts w:ascii="Courier New" w:hAnsi="Courier New" w:cs="Courier New"/>
-          <w:sz w:val="24"/>
-          <w:szCs w:val="28"/>
-        </w:rPr>
-        <w:t xml:space="preserve">Can’t use </w:t>
-      </w:r>
-      <w:proofErr w:type="spellStart"/>
-      <w:r>
-        <w:rPr>
-          <w:rFonts w:ascii="Courier New" w:hAnsi="Courier New" w:cs="Courier New"/>
-          <w:sz w:val="24"/>
-          <w:szCs w:val="28"/>
-        </w:rPr>
-        <w:t>sizeof</w:t>
-      </w:r>
-      <w:proofErr w:type="spellEnd"/>
-      <w:r>
-        <w:rPr>
-          <w:rFonts w:ascii="Courier New" w:hAnsi="Courier New" w:cs="Courier New"/>
-          <w:sz w:val="24"/>
-          <w:szCs w:val="28"/>
-        </w:rPr>
-        <w:t>() with arrays, really</w:t>
-      </w:r>
-      <w:r>
-        <w:rPr>
-          <w:rFonts w:ascii="Courier New" w:hAnsi="Courier New" w:cs="Courier New"/>
-          <w:sz w:val="24"/>
-          <w:szCs w:val="28"/>
-        </w:rPr>
-        <w:br/>
-      </w:r>
-    </w:p>
-    <w:p>
-      <w:pPr>
-        <w:pStyle w:val="ListParagraph"/>
-        <w:numPr>
-          <w:ilvl w:val="0"/>
-          <w:numId w:val="4"/>
-        </w:numPr>
-        <w:spacing w:after="0" w:line="240" w:lineRule="auto"/>
-        <w:rPr>
-          <w:rFonts w:ascii="Courier New" w:hAnsi="Courier New" w:cs="Courier New"/>
-          <w:sz w:val="24"/>
-          <w:szCs w:val="28"/>
-        </w:rPr>
-      </w:pPr>
-      <w:r>
-        <w:rPr>
-          <w:rFonts w:ascii="Courier New" w:hAnsi="Courier New" w:cs="Courier New"/>
-          <w:sz w:val="24"/>
-          <w:szCs w:val="28"/>
-        </w:rPr>
-        <w:t>Matrix transformations:</w:t>
-      </w:r>
-    </w:p>
-    <w:p>
-      <w:pPr>
-        <w:pStyle w:val="ListParagraph"/>
-        <w:numPr>
-          <w:ilvl w:val="1"/>
-          <w:numId w:val="4"/>
-        </w:numPr>
-        <w:spacing w:after="0" w:line="240" w:lineRule="auto"/>
-        <w:rPr>
-          <w:rFonts w:ascii="Courier New" w:hAnsi="Courier New" w:cs="Courier New"/>
-          <w:sz w:val="24"/>
-          <w:szCs w:val="28"/>
-        </w:rPr>
-      </w:pPr>
-      <w:r>
-        <w:rPr>
-          <w:rFonts w:ascii="Courier New" w:hAnsi="Courier New" w:cs="Courier New"/>
-          <w:sz w:val="24"/>
-          <w:szCs w:val="28"/>
-        </w:rPr>
-        <w:t>Brief overview of this</w:t>
-      </w:r>
-    </w:p>
-    <w:p>
-      <w:pPr>
-        <w:pStyle w:val="ListParagraph"/>
-        <w:numPr>
-          <w:ilvl w:val="1"/>
-          <w:numId w:val="4"/>
-        </w:numPr>
-        <w:spacing w:after="0" w:line="240" w:lineRule="auto"/>
-        <w:rPr>
-          <w:rFonts w:ascii="Courier New" w:hAnsi="Courier New" w:cs="Courier New"/>
-          <w:sz w:val="24"/>
-          <w:szCs w:val="28"/>
-        </w:rPr>
-      </w:pPr>
-      <w:r>
-        <w:rPr>
-          <w:rFonts w:ascii="Courier New" w:hAnsi="Courier New" w:cs="Courier New"/>
-          <w:sz w:val="24"/>
-          <w:szCs w:val="28"/>
-        </w:rPr>
-        <w:t>Note the order:</w:t>
-      </w:r>
-    </w:p>
-    <w:p>
-      <w:pPr>
-        <w:pStyle w:val="ListParagraph"/>
-        <w:numPr>
-          <w:ilvl w:val="2"/>
-          <w:numId w:val="4"/>
-        </w:numPr>
-        <w:spacing w:after="0" w:line="240" w:lineRule="auto"/>
-        <w:rPr>
-          <w:rFonts w:ascii="Courier New" w:hAnsi="Courier New" w:cs="Courier New"/>
-          <w:sz w:val="24"/>
-          <w:szCs w:val="28"/>
-        </w:rPr>
-      </w:pPr>
-      <w:r>
-        <w:rPr>
-          <w:rFonts w:ascii="Courier New" w:hAnsi="Courier New" w:cs="Courier New"/>
-          <w:sz w:val="24"/>
-          <w:szCs w:val="28"/>
-        </w:rPr>
-        <w:t>Translation (applied last)</w:t>
-      </w:r>
-    </w:p>
-    <w:p>
-      <w:pPr>
-        <w:pStyle w:val="ListParagraph"/>
-        <w:numPr>
-          <w:ilvl w:val="2"/>
-          <w:numId w:val="4"/>
-        </w:numPr>
-        <w:spacing w:after="0" w:line="240" w:lineRule="auto"/>
-        <w:rPr>
-          <w:rFonts w:ascii="Courier New" w:hAnsi="Courier New" w:cs="Courier New"/>
-          <w:sz w:val="24"/>
-          <w:szCs w:val="28"/>
-        </w:rPr>
-      </w:pPr>
-      <w:r>
-        <w:rPr>
-          <w:rFonts w:ascii="Courier New" w:hAnsi="Courier New" w:cs="Courier New"/>
-          <w:sz w:val="24"/>
-          <w:szCs w:val="28"/>
-        </w:rPr>
-        <w:t>Rotation</w:t>
-      </w:r>
-    </w:p>
-    <w:p>
-      <w:pPr>
-        <w:pStyle w:val="ListParagraph"/>
-        <w:numPr>
-          <w:ilvl w:val="2"/>
-          <w:numId w:val="4"/>
-        </w:numPr>
-        <w:spacing w:after="0" w:line="240" w:lineRule="auto"/>
-        <w:rPr>
-          <w:rFonts w:ascii="Courier New" w:hAnsi="Courier New" w:cs="Courier New"/>
-          <w:sz w:val="24"/>
-          <w:szCs w:val="28"/>
-        </w:rPr>
-      </w:pPr>
-      <w:r>
-        <w:rPr>
-          <w:rFonts w:ascii="Courier New" w:hAnsi="Courier New" w:cs="Courier New"/>
-          <w:sz w:val="24"/>
-          <w:szCs w:val="28"/>
-        </w:rPr>
-        <w:t>Scale (applied first)</w:t>
-      </w:r>
-      <w:r>
-        <w:rPr>
-          <w:rFonts w:ascii="Courier New" w:hAnsi="Courier New" w:cs="Courier New"/>
-          <w:sz w:val="24"/>
-          <w:szCs w:val="28"/>
-        </w:rPr>
-        <w:br/>
-      </w:r>
-    </w:p>
-    <w:p>
-      <w:pPr>
-        <w:pStyle w:val="ListParagraph"/>
-        <w:numPr>
-          <w:ilvl w:val="0"/>
-          <w:numId w:val="4"/>
-        </w:numPr>
-        <w:spacing w:after="0" w:line="240" w:lineRule="auto"/>
-        <w:rPr>
-          <w:rFonts w:ascii="Courier New" w:hAnsi="Courier New" w:cs="Courier New"/>
-          <w:sz w:val="24"/>
-          <w:szCs w:val="28"/>
-        </w:rPr>
-      </w:pPr>
-      <w:r>
-        <w:rPr>
-          <w:rFonts w:ascii="Courier New" w:hAnsi="Courier New" w:cs="Courier New"/>
-          <w:sz w:val="24"/>
-          <w:szCs w:val="28"/>
-        </w:rPr>
         <w:t>Drawing more than one object</w:t>
       </w:r>
     </w:p>
@@ -711,7 +655,7 @@
           <w:sz w:val="24"/>
           <w:szCs w:val="28"/>
         </w:rPr>
-        <w:object w:dxaOrig="1157" w:dyaOrig="748">
+        <w:object w:dxaOrig="1157" w:dyaOrig="748" w14:anchorId="3E76EF39">
           <v:shapetype id="_x0000_t75" coordsize="21600,21600" o:spt="75" o:preferrelative="t" path="m@4@5l@4@11@9@11@9@5xe" filled="f" stroked="f">
             <v:stroke joinstyle="miter"/>
             <v:formulas>
@@ -731,10 +675,10 @@
             <v:path o:extrusionok="f" gradientshapeok="t" o:connecttype="rect"/>
             <o:lock v:ext="edit" aspectratio="t"/>
           </v:shapetype>
-          <v:shape id="_x0000_i1027" type="#_x0000_t75" style="width:57.85pt;height:37.3pt" o:ole="">
+          <v:shape id="_x0000_i1029" type="#_x0000_t75" style="width:57.85pt;height:37.35pt" o:ole="">
             <v:imagedata r:id="rId5" o:title=""/>
           </v:shape>
-          <o:OLEObject Type="Embed" ProgID="Package" ShapeID="_x0000_i1027" DrawAspect="Icon" ObjectID="_1655551540" r:id="rId6"/>
+          <o:OLEObject Type="Embed" ProgID="Package" ShapeID="_x0000_i1029" DrawAspect="Icon" ObjectID="_1682423591" r:id="rId6"/>
         </w:object>
       </w:r>
       <w:r>
@@ -751,25 +695,7 @@
           <w:sz w:val="24"/>
           <w:szCs w:val="28"/>
         </w:rPr>
-        <w:t xml:space="preserve"> </w:t>
-      </w:r>
-      <w:proofErr w:type="gramStart"/>
-      <w:r>
-        <w:rPr>
-          <w:rFonts w:ascii="Courier New" w:hAnsi="Courier New" w:cs="Courier New"/>
-          <w:sz w:val="24"/>
-          <w:szCs w:val="28"/>
-        </w:rPr>
-        <w:t>code</w:t>
-      </w:r>
-      <w:proofErr w:type="gramEnd"/>
-      <w:r>
-        <w:rPr>
-          <w:rFonts w:ascii="Courier New" w:hAnsi="Courier New" w:cs="Courier New"/>
-          <w:sz w:val="24"/>
-          <w:szCs w:val="28"/>
-        </w:rPr>
-        <w:t xml:space="preserve"> (double click on it)</w:t>
+        <w:t xml:space="preserve"> code (double click on it)</w:t>
       </w:r>
     </w:p>
     <w:sectPr>
@@ -783,7 +709,7 @@
 </file>
 
 <file path=word/numbering.xml><?xml version="1.0" encoding="utf-8"?>
-<w:numbering xmlns:wpc="http://schemas.microsoft.com/office/word/2010/wordprocessingCanvas" xmlns:cx="http://schemas.microsoft.com/office/drawing/2014/chartex" xmlns:cx1="http://schemas.microsoft.com/office/drawing/2015/9/8/chartex" xmlns:mc="http://schemas.openxmlformats.org/markup-compatibility/2006" xmlns:o="urn:schemas-microsoft-com:office:office" xmlns:r="http://schemas.openxmlformats.org/officeDocument/2006/relationships" xmlns:m="http://schemas.openxmlformats.org/officeDocument/2006/math" xmlns:v="urn:schemas-microsoft-com:vml" xmlns:wp14="http://schemas.microsoft.com/office/word/2010/wordprocessingDrawing" xmlns:wp="http://schemas.openxmlformats.org/drawingml/2006/wordprocessingDrawing" xmlns:w10="urn:schemas-microsoft-com:office:word" xmlns:w="http://schemas.openxmlformats.org/wordprocessingml/2006/main" xmlns:w14="http://schemas.microsoft.com/office/word/2010/wordml" xmlns:w15="http://schemas.microsoft.com/office/word/2012/wordml" xmlns:w16se="http://schemas.microsoft.com/office/word/2015/wordml/symex" xmlns:wpg="http://schemas.microsoft.com/office/word/2010/wordprocessingGroup" xmlns:wpi="http://schemas.microsoft.com/office/word/2010/wordprocessingInk" xmlns:wne="http://schemas.microsoft.com/office/word/2006/wordml" xmlns:wps="http://schemas.microsoft.com/office/word/2010/wordprocessingShape" mc:Ignorable="w14 w15 w16se wp14">
+<w:numbering xmlns:wpc="http://schemas.microsoft.com/office/word/2010/wordprocessingCanvas" xmlns:cx="http://schemas.microsoft.com/office/drawing/2014/chartex" xmlns:cx1="http://schemas.microsoft.com/office/drawing/2015/9/8/chartex" xmlns:cx2="http://schemas.microsoft.com/office/drawing/2015/10/21/chartex" xmlns:cx3="http://schemas.microsoft.com/office/drawing/2016/5/9/chartex" xmlns:cx4="http://schemas.microsoft.com/office/drawing/2016/5/10/chartex" xmlns:cx5="http://schemas.microsoft.com/office/drawing/2016/5/11/chartex" xmlns:cx6="http://schemas.microsoft.com/office/drawing/2016/5/12/chartex" xmlns:cx7="http://schemas.microsoft.com/office/drawing/2016/5/13/chartex" xmlns:cx8="http://schemas.microsoft.com/office/drawing/2016/5/14/chartex" xmlns:mc="http://schemas.openxmlformats.org/markup-compatibility/2006" xmlns:aink="http://schemas.microsoft.com/office/drawing/2016/ink" xmlns:am3d="http://schemas.microsoft.com/office/drawing/2017/model3d" xmlns:o="urn:schemas-microsoft-com:office:office" xmlns:r="http://schemas.openxmlformats.org/officeDocument/2006/relationships" xmlns:m="http://schemas.openxmlformats.org/officeDocument/2006/math" xmlns:v="urn:schemas-microsoft-com:vml" xmlns:wp14="http://schemas.microsoft.com/office/word/2010/wordprocessingDrawing" xmlns:wp="http://schemas.openxmlformats.org/drawingml/2006/wordprocessingDrawing" xmlns:w10="urn:schemas-microsoft-com:office:word" xmlns:w="http://schemas.openxmlformats.org/wordprocessingml/2006/main" xmlns:w14="http://schemas.microsoft.com/office/word/2010/wordml" xmlns:w15="http://schemas.microsoft.com/office/word/2012/wordml" xmlns:w16cex="http://schemas.microsoft.com/office/word/2018/wordml/cex" xmlns:w16cid="http://schemas.microsoft.com/office/word/2016/wordml/cid" xmlns:w16="http://schemas.microsoft.com/office/word/2018/wordml" xmlns:w16sdtdh="http://schemas.microsoft.com/office/word/2020/wordml/sdtdatahash" xmlns:w16se="http://schemas.microsoft.com/office/word/2015/wordml/symex" xmlns:wpg="http://schemas.microsoft.com/office/word/2010/wordprocessingGroup" xmlns:wpi="http://schemas.microsoft.com/office/word/2010/wordprocessingInk" xmlns:wne="http://schemas.microsoft.com/office/word/2006/wordml" xmlns:wps="http://schemas.microsoft.com/office/word/2010/wordprocessingShape" mc:Ignorable="w14 w15 w16se w16cid w16 w16cex w16sdtdh wp14">
   <w:abstractNum w:abstractNumId="0" w15:restartNumberingAfterBreak="0">
     <w:nsid w:val="08A0030F"/>
     <w:multiLevelType w:val="hybridMultilevel"/>
@@ -1225,7 +1151,7 @@
 </file>
 
 <file path=word/styles.xml><?xml version="1.0" encoding="utf-8"?>
-<w:styles xmlns:mc="http://schemas.openxmlformats.org/markup-compatibility/2006" xmlns:r="http://schemas.openxmlformats.org/officeDocument/2006/relationships" xmlns:w="http://schemas.openxmlformats.org/wordprocessingml/2006/main" xmlns:w14="http://schemas.microsoft.com/office/word/2010/wordml" xmlns:w15="http://schemas.microsoft.com/office/word/2012/wordml" xmlns:w16se="http://schemas.microsoft.com/office/word/2015/wordml/symex" mc:Ignorable="w14 w15 w16se">
+<w:styles xmlns:mc="http://schemas.openxmlformats.org/markup-compatibility/2006" xmlns:r="http://schemas.openxmlformats.org/officeDocument/2006/relationships" xmlns:w="http://schemas.openxmlformats.org/wordprocessingml/2006/main" xmlns:w14="http://schemas.microsoft.com/office/word/2010/wordml" xmlns:w15="http://schemas.microsoft.com/office/word/2012/wordml" xmlns:w16cex="http://schemas.microsoft.com/office/word/2018/wordml/cex" xmlns:w16cid="http://schemas.microsoft.com/office/word/2016/wordml/cid" xmlns:w16="http://schemas.microsoft.com/office/word/2018/wordml" xmlns:w16sdtdh="http://schemas.microsoft.com/office/word/2020/wordml/sdtdatahash" xmlns:w16se="http://schemas.microsoft.com/office/word/2015/wordml/symex" mc:Ignorable="w14 w15 w16se w16cid w16 w16cex w16sdtdh">
   <w:docDefaults>
     <w:rPrDefault>
       <w:rPr>
@@ -1241,7 +1167,7 @@
       </w:pPr>
     </w:pPrDefault>
   </w:docDefaults>
-  <w:latentStyles w:defLockedState="0" w:defUIPriority="99" w:defSemiHidden="0" w:defUnhideWhenUsed="0" w:defQFormat="0" w:count="371">
+  <w:latentStyles w:defLockedState="0" w:defUIPriority="99" w:defSemiHidden="0" w:defUnhideWhenUsed="0" w:defQFormat="0" w:count="376">
     <w:lsdException w:name="Normal" w:uiPriority="0" w:qFormat="1"/>
     <w:lsdException w:name="heading 1" w:uiPriority="9" w:qFormat="1"/>
     <w:lsdException w:name="heading 2" w:semiHidden="1" w:uiPriority="9" w:unhideWhenUsed="1" w:qFormat="1"/>
@@ -1347,7 +1273,6 @@
     <w:lsdException w:name="HTML Sample" w:semiHidden="1" w:unhideWhenUsed="1"/>
     <w:lsdException w:name="HTML Typewriter" w:semiHidden="1" w:unhideWhenUsed="1"/>
     <w:lsdException w:name="HTML Variable" w:semiHidden="1" w:unhideWhenUsed="1"/>
-    <w:lsdException w:name="Normal Table" w:semiHidden="1" w:unhideWhenUsed="1"/>
     <w:lsdException w:name="annotation subject" w:semiHidden="1" w:unhideWhenUsed="1"/>
     <w:lsdException w:name="No List" w:semiHidden="1" w:unhideWhenUsed="1"/>
     <w:lsdException w:name="Outline List 1" w:semiHidden="1" w:unhideWhenUsed="1"/>
@@ -1390,11 +1315,8 @@
     <w:lsdException w:name="Table Contemporary" w:semiHidden="1" w:unhideWhenUsed="1"/>
     <w:lsdException w:name="Table Elegant" w:semiHidden="1" w:unhideWhenUsed="1"/>
     <w:lsdException w:name="Table Professional" w:semiHidden="1" w:unhideWhenUsed="1"/>
-    <w:lsdException w:name="Table Subtle 1" w:semiHidden="1" w:unhideWhenUsed="1"/>
     <w:lsdException w:name="Table Subtle 2" w:semiHidden="1" w:unhideWhenUsed="1"/>
     <w:lsdException w:name="Table Web 1" w:semiHidden="1" w:unhideWhenUsed="1"/>
-    <w:lsdException w:name="Table Web 2" w:semiHidden="1" w:unhideWhenUsed="1"/>
-    <w:lsdException w:name="Table Web 3" w:semiHidden="1" w:unhideWhenUsed="1"/>
     <w:lsdException w:name="Balloon Text" w:semiHidden="1" w:unhideWhenUsed="1"/>
     <w:lsdException w:name="Table Grid" w:uiPriority="59"/>
     <w:lsdException w:name="Table Theme" w:semiHidden="1" w:unhideWhenUsed="1"/>
@@ -1613,6 +1535,11 @@
     <w:lsdException w:name="List Table 5 Dark Accent 6" w:uiPriority="50"/>
     <w:lsdException w:name="List Table 6 Colorful Accent 6" w:uiPriority="51"/>
     <w:lsdException w:name="List Table 7 Colorful Accent 6" w:uiPriority="52"/>
+    <w:lsdException w:name="Mention" w:semiHidden="1" w:unhideWhenUsed="1"/>
+    <w:lsdException w:name="Smart Hyperlink" w:semiHidden="1" w:unhideWhenUsed="1"/>
+    <w:lsdException w:name="Hashtag" w:semiHidden="1" w:unhideWhenUsed="1"/>
+    <w:lsdException w:name="Unresolved Mention" w:semiHidden="1" w:unhideWhenUsed="1"/>
+    <w:lsdException w:name="Smart Link" w:semiHidden="1" w:unhideWhenUsed="1"/>
   </w:latentStyles>
   <w:style w:type="paragraph" w:default="1" w:styleId="Normal">
     <w:name w:val="Normal"/>

</xml_diff>